<commit_message>
Thêm vài tiêu chí nghiệp vụ bài toán Nghiệp vụ xuất hóa đơn Cập nhật file 20120728.docx Đưa thêm các đánh giá về usecase feedback và usecase watch auction
</commit_message>
<xml_diff>
--- a/_svn-document/Requirement/20120728.docx
+++ b/_svn-document/Requirement/20120728.docx
@@ -3051,7 +3051,65 @@
         </w:rPr>
       </w:pPr>
     </w:p>
-    <w:p>
+    <w:p/>
+    <w:p>
+      <w:r>
+        <w:t xml:space="preserve">Đánh giá. </w:t>
+      </w:r>
+    </w:p>
+    <w:p>
+      <w:r>
+        <w:t>Feed Back : chỗ người bán đánh giá người mua, rồi cho điểm, cần một bố cục giao diện.</w:t>
+      </w:r>
+    </w:p>
+    <w:p>
+      <w:r>
+        <w:t>Tại sao người mua nào được người bán đánh giá thì mới được đánh giá lại.</w:t>
+      </w:r>
+    </w:p>
+    <w:p>
+      <w:r>
+        <w:t>Người bán hoặc người mua không thích đánh giá thì sao ?</w:t>
+      </w:r>
+    </w:p>
+    <w:p>
+      <w:r>
+        <w:lastRenderedPageBreak/>
+        <w:t>Có một cách nào đó đánh giá trực tiếp lun trong quá trình đấu giá ?</w:t>
+      </w:r>
+    </w:p>
+    <w:p/>
+    <w:p>
+      <w:r>
+        <w:t>Watch</w:t>
+      </w:r>
+      <w:r>
+        <w:t xml:space="preserve"> own</w:t>
+      </w:r>
+      <w:r>
+        <w:t xml:space="preserve"> Auction</w:t>
+      </w:r>
+      <w:r>
+        <w:t xml:space="preserve"> (tên cũ Watch auction)</w:t>
+      </w:r>
+    </w:p>
+    <w:p>
+      <w:r>
+        <w:t>Chỉ có user đã đăng ký mới được thấy được tình trạng được đấu giá nhỉ</w:t>
+      </w:r>
+      <w:r>
+        <w:t>?</w:t>
+      </w:r>
+    </w:p>
+    <w:p>
+      <w:r>
+        <w:t>Tôi là người bán khi và chỉ khi tôi đăng sản phẩm lên hệ thống để đấu giá. Và mọi người dùng khác đã đăng ký mặc định là người mua.</w:t>
+      </w:r>
+    </w:p>
+    <w:p>
+      <w:r>
+        <w:t>Người bán cần một chức năng link nhanh tới sản phẩm của họ đang được đấu giá</w:t>
+      </w:r>
       <w:bookmarkStart w:id="3" w:name="_GoBack"/>
       <w:bookmarkEnd w:id="3"/>
     </w:p>
@@ -3264,8 +3322,8 @@
       <w:u w:val="single"/>
     </w:rPr>
   </w:style>
-  <w:style w:type="character" w:customStyle="1" w:styleId="date">
-    <w:name w:val="date"/>
+  <w:style w:type="character" w:customStyle="1" w:styleId="Date1">
+    <w:name w:val="Date1"/>
     <w:basedOn w:val="DefaultParagraphFont"/>
     <w:rsid w:val="00AE59C8"/>
   </w:style>
@@ -3524,8 +3582,8 @@
       <w:u w:val="single"/>
     </w:rPr>
   </w:style>
-  <w:style w:type="character" w:customStyle="1" w:styleId="date">
-    <w:name w:val="date"/>
+  <w:style w:type="character" w:customStyle="1" w:styleId="Date1">
+    <w:name w:val="Date1"/>
     <w:basedOn w:val="DefaultParagraphFont"/>
     <w:rsid w:val="00AE59C8"/>
   </w:style>

</xml_diff>